<commit_message>
data miner initial commit
</commit_message>
<xml_diff>
--- a/stata/udacity-exploratory-analysis/analysis.docx
+++ b/stata/udacity-exploratory-analysis/analysis.docx
@@ -2202,8 +2202,6 @@
       <w:r>
         <w:t xml:space="preserve"> in or with advanced technology will tend to favor online learning. In this way, the STEM designation functions as a secondary pro-innovation bias factor.</w:t>
       </w:r>
-      <w:bookmarkStart w:id="0" w:name="_GoBack"/>
-      <w:bookmarkEnd w:id="0"/>
     </w:p>
     <w:p>
       <w:pPr>
@@ -2245,15 +2243,7 @@
     </w:p>
     <w:p>
       <w:r>
-        <w:t>-</w:t>
-      </w:r>
-      <w:proofErr w:type="spellStart"/>
-      <w:r>
-        <w:t>linkedIn</w:t>
-      </w:r>
-      <w:proofErr w:type="spellEnd"/>
-      <w:r>
-        <w:t xml:space="preserve"> gets you more recruiter views or something</w:t>
+        <w:t>-linkedIn gets you more recruiter views or something</w:t>
       </w:r>
     </w:p>
     <w:p>
@@ -2263,28 +2253,12 @@
     </w:p>
     <w:p>
       <w:r>
-        <w:t xml:space="preserve">-Degreed says points don’t matter and </w:t>
-      </w:r>
-      <w:proofErr w:type="spellStart"/>
-      <w:r>
-        <w:t>PluralSight</w:t>
-      </w:r>
-      <w:proofErr w:type="spellEnd"/>
-      <w:r>
-        <w:t xml:space="preserve"> says don’t use Skill IQ for employment decisions…but are they being too modest??</w:t>
-      </w:r>
-    </w:p>
-    <w:p>
-      <w:r>
-        <w:t xml:space="preserve">Can a cost-benefit analysis be generated based on these marketing data? What about other providers with somewhat substitutable systems? Can we </w:t>
-      </w:r>
-      <w:proofErr w:type="gramStart"/>
-      <w:r>
-        <w:t>say</w:t>
-      </w:r>
-      <w:proofErr w:type="gramEnd"/>
-      <w:r>
-        <w:t xml:space="preserve"> “Firms should be using these platforms” and proceed to “firms should have X data [because it comes with the platforms]”</w:t>
+        <w:t>-Degreed says points don’t matter and PluralSight says don’t use Skill IQ for employment decisions…but are they being too modest??</w:t>
+      </w:r>
+    </w:p>
+    <w:p>
+      <w:r>
+        <w:t>Can a cost-benefit analysis be generated based on these marketing data? What about other providers with somewhat substitutable systems? Can we say “Firms should be using these platforms” and proceed to “firms should have X data [because it comes with the platforms]”</w:t>
       </w:r>
     </w:p>
     <w:p/>
@@ -2373,6 +2347,32 @@
         </w:rPr>
         <w:t>Applications</w:t>
       </w:r>
+    </w:p>
+    <w:p>
+      <w:pPr>
+        <w:pStyle w:val="ListParagraph"/>
+        <w:numPr>
+          <w:ilvl w:val="0"/>
+          <w:numId w:val="10"/>
+        </w:numPr>
+      </w:pPr>
+      <w:r>
+        <w:t>Employers can proactively hire from eLearning providers like Udacity</w:t>
+      </w:r>
+    </w:p>
+    <w:p>
+      <w:pPr>
+        <w:pStyle w:val="ListParagraph"/>
+        <w:numPr>
+          <w:ilvl w:val="0"/>
+          <w:numId w:val="10"/>
+        </w:numPr>
+      </w:pPr>
+      <w:r>
+        <w:t>Employers can sometimes integrate or replace their internal LMS or HR systems with e-learning providers.</w:t>
+      </w:r>
+      <w:bookmarkStart w:id="0" w:name="_GoBack"/>
+      <w:bookmarkEnd w:id="0"/>
     </w:p>
     <w:p/>
     <w:p/>
@@ -2380,7 +2380,6 @@
     <w:p/>
     <w:p/>
     <w:p/>
-    <w:p/>
     <w:p>
       <w:r>
         <w:br w:type="page"/>
@@ -2440,15 +2439,7 @@
         </w:numPr>
       </w:pPr>
       <w:r>
-        <w:t xml:space="preserve">It will soon become </w:t>
-      </w:r>
-      <w:proofErr w:type="gramStart"/>
-      <w:r>
-        <w:t>fairly conventional</w:t>
-      </w:r>
-      <w:proofErr w:type="gramEnd"/>
-      <w:r>
-        <w:t xml:space="preserve"> for high school graduates to obtain alternative credentials instead of going to college.</w:t>
+        <w:t>It will soon become fairly conventional for high school graduates to obtain alternative credentials instead of going to college.</w:t>
       </w:r>
     </w:p>
     <w:p>
@@ -2604,13 +2595,8 @@
     <w:p/>
     <w:p/>
     <w:p>
-      <w:proofErr w:type="spellStart"/>
-      <w:r>
-        <w:t>Unformated</w:t>
-      </w:r>
-      <w:proofErr w:type="spellEnd"/>
-      <w:r>
-        <w:t xml:space="preserve"> WIP content and notes below</w:t>
+      <w:r>
+        <w:t>Unformated WIP content and notes below</w:t>
       </w:r>
     </w:p>
     <w:p>
@@ -2649,15 +2635,7 @@
         <w:t>practical: financial consulting barely addresses education but it should; how should it do so?</w:t>
       </w:r>
       <w:r>
-        <w:t xml:space="preserve"> </w:t>
-      </w:r>
-      <w:proofErr w:type="gramStart"/>
-      <w:r>
-        <w:t>Also</w:t>
-      </w:r>
-      <w:proofErr w:type="gramEnd"/>
-      <w:r>
-        <w:t xml:space="preserve"> career and life planning. Gains to be had by starting earlier</w:t>
+        <w:t xml:space="preserve"> Also career and life planning. Gains to be had by starting earlier</w:t>
       </w:r>
     </w:p>
     <w:p>
@@ -2725,13 +2703,8 @@
           <w:numId w:val="4"/>
         </w:numPr>
       </w:pPr>
-      <w:proofErr w:type="spellStart"/>
-      <w:r>
-        <w:t>caplan’s</w:t>
-      </w:r>
-      <w:proofErr w:type="spellEnd"/>
-      <w:r>
-        <w:t xml:space="preserve"> work and other notable scholars in this field</w:t>
+      <w:r>
+        <w:t>caplan’s work and other notable scholars in this field</w:t>
       </w:r>
     </w:p>
     <w:p>
@@ -2743,29 +2716,13 @@
         </w:numPr>
       </w:pPr>
       <w:r>
-        <w:t xml:space="preserve">problematic conclusions in the field this far: govt spending bad </w:t>
-      </w:r>
-      <w:proofErr w:type="gramStart"/>
-      <w:r>
-        <w:t>and also</w:t>
-      </w:r>
-      <w:proofErr w:type="gramEnd"/>
-      <w:r>
-        <w:t xml:space="preserve"> failure to </w:t>
+        <w:t xml:space="preserve">problematic conclusions in the field this far: govt spending bad and also failure to </w:t>
       </w:r>
       <w:r>
         <w:t>disaggregate</w:t>
       </w:r>
       <w:r>
-        <w:t xml:space="preserve"> and look at edge cases: even </w:t>
-      </w:r>
-      <w:proofErr w:type="spellStart"/>
-      <w:r>
-        <w:t>caplan</w:t>
-      </w:r>
-      <w:proofErr w:type="spellEnd"/>
-      <w:r>
-        <w:t xml:space="preserve"> looked at the mean and not so much the distribution nor a multi-specific approach by skill or industry (though he agrees it comes down to skills!)</w:t>
+        <w:t xml:space="preserve"> and look at edge cases: even caplan looked at the mean and not so much the distribution nor a multi-specific approach by skill or industry (though he agrees it comes down to skills!)</w:t>
       </w:r>
     </w:p>
     <w:p>
@@ -3987,6 +3944,92 @@
     </w:lvl>
   </w:abstractNum>
   <w:abstractNum w:abstractNumId="8" w15:restartNumberingAfterBreak="0">
+    <w:nsid w:val="722F4809"/>
+    <w:multiLevelType w:val="hybridMultilevel"/>
+    <w:tmpl w:val="6C92BE7A"/>
+    <w:lvl w:ilvl="0" w:tplc="0409000F">
+      <w:start w:val="1"/>
+      <w:numFmt w:val="decimal"/>
+      <w:lvlText w:val="%1."/>
+      <w:lvlJc w:val="left"/>
+      <w:pPr>
+        <w:ind w:left="720" w:hanging="360"/>
+      </w:pPr>
+    </w:lvl>
+    <w:lvl w:ilvl="1" w:tplc="04090019" w:tentative="1">
+      <w:start w:val="1"/>
+      <w:numFmt w:val="lowerLetter"/>
+      <w:lvlText w:val="%2."/>
+      <w:lvlJc w:val="left"/>
+      <w:pPr>
+        <w:ind w:left="1440" w:hanging="360"/>
+      </w:pPr>
+    </w:lvl>
+    <w:lvl w:ilvl="2" w:tplc="0409001B" w:tentative="1">
+      <w:start w:val="1"/>
+      <w:numFmt w:val="lowerRoman"/>
+      <w:lvlText w:val="%3."/>
+      <w:lvlJc w:val="right"/>
+      <w:pPr>
+        <w:ind w:left="2160" w:hanging="180"/>
+      </w:pPr>
+    </w:lvl>
+    <w:lvl w:ilvl="3" w:tplc="0409000F" w:tentative="1">
+      <w:start w:val="1"/>
+      <w:numFmt w:val="decimal"/>
+      <w:lvlText w:val="%4."/>
+      <w:lvlJc w:val="left"/>
+      <w:pPr>
+        <w:ind w:left="2880" w:hanging="360"/>
+      </w:pPr>
+    </w:lvl>
+    <w:lvl w:ilvl="4" w:tplc="04090019" w:tentative="1">
+      <w:start w:val="1"/>
+      <w:numFmt w:val="lowerLetter"/>
+      <w:lvlText w:val="%5."/>
+      <w:lvlJc w:val="left"/>
+      <w:pPr>
+        <w:ind w:left="3600" w:hanging="360"/>
+      </w:pPr>
+    </w:lvl>
+    <w:lvl w:ilvl="5" w:tplc="0409001B" w:tentative="1">
+      <w:start w:val="1"/>
+      <w:numFmt w:val="lowerRoman"/>
+      <w:lvlText w:val="%6."/>
+      <w:lvlJc w:val="right"/>
+      <w:pPr>
+        <w:ind w:left="4320" w:hanging="180"/>
+      </w:pPr>
+    </w:lvl>
+    <w:lvl w:ilvl="6" w:tplc="0409000F" w:tentative="1">
+      <w:start w:val="1"/>
+      <w:numFmt w:val="decimal"/>
+      <w:lvlText w:val="%7."/>
+      <w:lvlJc w:val="left"/>
+      <w:pPr>
+        <w:ind w:left="5040" w:hanging="360"/>
+      </w:pPr>
+    </w:lvl>
+    <w:lvl w:ilvl="7" w:tplc="04090019" w:tentative="1">
+      <w:start w:val="1"/>
+      <w:numFmt w:val="lowerLetter"/>
+      <w:lvlText w:val="%8."/>
+      <w:lvlJc w:val="left"/>
+      <w:pPr>
+        <w:ind w:left="5760" w:hanging="360"/>
+      </w:pPr>
+    </w:lvl>
+    <w:lvl w:ilvl="8" w:tplc="0409001B" w:tentative="1">
+      <w:start w:val="1"/>
+      <w:numFmt w:val="lowerRoman"/>
+      <w:lvlText w:val="%9."/>
+      <w:lvlJc w:val="right"/>
+      <w:pPr>
+        <w:ind w:left="6480" w:hanging="180"/>
+      </w:pPr>
+    </w:lvl>
+  </w:abstractNum>
+  <w:abstractNum w:abstractNumId="9" w15:restartNumberingAfterBreak="0">
     <w:nsid w:val="7A492382"/>
     <w:multiLevelType w:val="hybridMultilevel"/>
     <w:tmpl w:val="89EA3C4C"/>
@@ -4079,7 +4122,7 @@
     <w:abstractNumId w:val="7"/>
   </w:num>
   <w:num w:numId="2">
-    <w:abstractNumId w:val="8"/>
+    <w:abstractNumId w:val="9"/>
   </w:num>
   <w:num w:numId="3">
     <w:abstractNumId w:val="1"/>
@@ -4101,6 +4144,9 @@
   </w:num>
   <w:num w:numId="9">
     <w:abstractNumId w:val="4"/>
+  </w:num>
+  <w:num w:numId="10">
+    <w:abstractNumId w:val="8"/>
   </w:num>
 </w:numbering>
 </file>
@@ -4906,7 +4952,7 @@
 </file>
 
 <file path=customXml/itemProps1.xml><?xml version="1.0" encoding="utf-8"?>
-<ds:datastoreItem xmlns:ds="http://schemas.openxmlformats.org/officeDocument/2006/customXml" ds:itemID="{99282468-B7BB-4808-88A6-6DADFC3C6A88}">
+<ds:datastoreItem xmlns:ds="http://schemas.openxmlformats.org/officeDocument/2006/customXml" ds:itemID="{783F8A94-2CD9-4320-9B33-C0BCBB01172E}">
   <ds:schemaRefs>
     <ds:schemaRef ds:uri="http://schemas.openxmlformats.org/officeDocument/2006/bibliography"/>
   </ds:schemaRefs>

</xml_diff>